<commit_message>
500 issue ish fixed
kinda works ish.
</commit_message>
<xml_diff>
--- a/LocalServer/Uploads/temp.docx
+++ b/LocalServer/Uploads/temp.docx
@@ -39,33 +39,19 @@
         <w:rPr>
           <w:caps/>
         </w:rPr>
-        <w:t xml:space="preserve"> </w:t>
-      </w:r>
+        <w:t xml:space="preserve"> nitrogen dynamics in dryland </w:t>
+      </w:r>
+    </w:p>
+    <w:p>
+      <w:pPr>
+        <w:pStyle w:val="Title"/>
+      </w:pPr>
       <w:r>
         <w:rPr>
           <w:caps/>
         </w:rPr>
-        <w:t>Nitroge</w:t>
-      </w:r>
-      <w:r>
-        <w:rPr>
-          <w:caps/>
-        </w:rPr>
-        <w:t xml:space="preserve">n dynamics in dryland </w:t>
-      </w:r>
-    </w:p>
-    <w:p>
-      <w:pPr>
-        <w:jc w:val="center"/>
-      </w:pPr>
-      <w:r>
-        <w:t xml:space="preserve">Something about wheat in </w:t>
-      </w:r>
-      <w:proofErr w:type="spellStart"/>
-      <w:r>
-        <w:t>montana</w:t>
-      </w:r>
-      <w:proofErr w:type="spellEnd"/>
+        <w:t>wheat systems of Central Montana</w:t>
+      </w:r>
     </w:p>
     <w:p>
       <w:pPr>
@@ -308,7 +294,15 @@
         <w:t xml:space="preserve">for funding this research. </w:t>
       </w:r>
       <w:r>
-        <w:t xml:space="preserve">Pat Carr provided invaluable feedback on every </w:t>
+        <w:t xml:space="preserve">Pat </w:t>
+      </w:r>
+      <w:proofErr w:type="spellStart"/>
+      <w:r>
+        <w:t>Carr</w:t>
+      </w:r>
+      <w:proofErr w:type="spellEnd"/>
+      <w:r>
+        <w:t xml:space="preserve"> provided invaluable feedback on every </w:t>
       </w:r>
       <w:r>
         <w:t xml:space="preserve">single </w:t>
@@ -2627,12 +2621,14 @@
         </w:rPr>
         <w:t>-2</w:t>
       </w:r>
+      <w:proofErr w:type="gramStart"/>
       <w:r>
         <w:t>).</w:t>
       </w:r>
       <w:r>
         <w:t>.</w:t>
       </w:r>
+      <w:proofErr w:type="gramEnd"/>
       <w:r>
         <w:rPr>
           <w:rFonts w:eastAsia="Times New Roman"/>
@@ -3156,7 +3152,21 @@
         <w:rPr>
           <w:rFonts w:eastAsia="Times New Roman"/>
         </w:rPr>
-        <w:t xml:space="preserve"> at site B, where the </w:t>
+        <w:t xml:space="preserve"> at site B, </w:t>
+      </w:r>
+      <w:proofErr w:type="gramStart"/>
+      <w:r>
+        <w:rPr>
+          <w:rFonts w:eastAsia="Times New Roman"/>
+        </w:rPr>
+        <w:t>where</w:t>
+      </w:r>
+      <w:proofErr w:type="gramEnd"/>
+      <w:r>
+        <w:rPr>
+          <w:rFonts w:eastAsia="Times New Roman"/>
+        </w:rPr>
+        <w:t xml:space="preserve"> the </w:t>
       </w:r>
     </w:p>
     <w:p>
@@ -3486,7 +3496,15 @@
         <w:t xml:space="preserve"> from Sigler et al., 2018)</w:t>
       </w:r>
       <w:r>
-        <w:t xml:space="preserve"> and spatially-averaged NDVI </w:t>
+        <w:t xml:space="preserve"> and </w:t>
+      </w:r>
+      <w:proofErr w:type="gramStart"/>
+      <w:r>
+        <w:t>spatially-averaged</w:t>
+      </w:r>
+      <w:proofErr w:type="gramEnd"/>
+      <w:r>
+        <w:t xml:space="preserve"> NDVI </w:t>
       </w:r>
       <w:r>
         <w:t>(c)</w:t>
@@ -3678,10 +3696,12 @@
         <w:t>. Impacts of sensor (</w:t>
       </w:r>
       <w:proofErr w:type="spellStart"/>
+      <w:proofErr w:type="gramStart"/>
       <w:r>
         <w:t>a,c</w:t>
       </w:r>
       <w:proofErr w:type="spellEnd"/>
+      <w:proofErr w:type="gramEnd"/>
       <w:r>
         <w:t xml:space="preserve">) </w:t>
       </w:r>
@@ -3701,10 +3721,12 @@
         <w:t>and field (</w:t>
       </w:r>
       <w:proofErr w:type="spellStart"/>
+      <w:proofErr w:type="gramStart"/>
       <w:r>
         <w:t>b,d</w:t>
       </w:r>
       <w:proofErr w:type="spellEnd"/>
+      <w:proofErr w:type="gramEnd"/>
       <w:r>
         <w:t>) on probing depth-NDVI relationships were minimal</w:t>
       </w:r>
@@ -3847,10 +3869,12 @@
         <w:t>beginning of senescence (</w:t>
       </w:r>
       <w:proofErr w:type="spellStart"/>
+      <w:proofErr w:type="gramStart"/>
       <w:r>
         <w:t>a,d</w:t>
       </w:r>
       <w:proofErr w:type="spellEnd"/>
+      <w:proofErr w:type="gramEnd"/>
       <w:r>
         <w:t>) but mild thereafter (</w:t>
       </w:r>
@@ -3878,10 +3902,12 @@
         <w:t>minor for the same Julian day in 2019 and 2020 (</w:t>
       </w:r>
       <w:proofErr w:type="spellStart"/>
+      <w:proofErr w:type="gramStart"/>
       <w:r>
         <w:t>c,f</w:t>
       </w:r>
       <w:proofErr w:type="spellEnd"/>
+      <w:proofErr w:type="gramEnd"/>
       <w:r>
         <w:t>).</w:t>
       </w:r>
@@ -5758,7 +5784,15 @@
       </w:r>
       <w:proofErr w:type="spellEnd"/>
       <w:r>
-        <w:t>, 2016; John et al., 2017; Sigler et al., 2020). While the potential for variable rate fertilization to improve economic returns and mitigate environmental impacts has been studied for decades (Carr et al., 1991</w:t>
+        <w:t>, 2016; John et al., 2017; Sigler et al., 2020). While the potential for variable rate fertilization to improve economic returns and mitigate environmental impacts has been studied for decades (</w:t>
+      </w:r>
+      <w:proofErr w:type="spellStart"/>
+      <w:r>
+        <w:t>Carr</w:t>
+      </w:r>
+      <w:proofErr w:type="spellEnd"/>
+      <w:r>
+        <w:t xml:space="preserve"> et al., 1991</w:t>
       </w:r>
       <w:r>
         <w:t xml:space="preserve">; </w:t>
@@ -6228,8 +6262,13 @@
         <w:spacing w:before="100" w:beforeAutospacing="1" w:after="100" w:afterAutospacing="1" w:line="240" w:lineRule="auto"/>
         <w:ind w:left="720" w:hanging="720"/>
       </w:pPr>
-      <w:r>
-        <w:t xml:space="preserve">Carr, P. M., Carlson, G. R., Jacobsen, J. S., Nielsen, G. A., &amp; </w:t>
+      <w:proofErr w:type="spellStart"/>
+      <w:r>
+        <w:t>Carr</w:t>
+      </w:r>
+      <w:proofErr w:type="spellEnd"/>
+      <w:r>
+        <w:t xml:space="preserve">, P. M., Carlson, G. R., Jacobsen, J. S., Nielsen, G. A., &amp; </w:t>
       </w:r>
       <w:proofErr w:type="spellStart"/>
       <w:r>
@@ -8177,8 +8216,13 @@
         <w:t xml:space="preserve">Co-Author: </w:t>
       </w:r>
       <w:r>
-        <w:t>Pat Carr</w:t>
-      </w:r>
+        <w:t xml:space="preserve">Pat </w:t>
+      </w:r>
+      <w:proofErr w:type="spellStart"/>
+      <w:r>
+        <w:t>Carr</w:t>
+      </w:r>
+      <w:proofErr w:type="spellEnd"/>
     </w:p>
     <w:p>
       <w:r>
@@ -8272,7 +8316,15 @@
     </w:p>
     <w:p>
       <w:r>
-        <w:t xml:space="preserve">Simon Fordyce, Pat Carr, </w:t>
+        <w:t xml:space="preserve">Simon Fordyce, Pat </w:t>
+      </w:r>
+      <w:proofErr w:type="spellStart"/>
+      <w:r>
+        <w:t>Carr</w:t>
+      </w:r>
+      <w:proofErr w:type="spellEnd"/>
+      <w:r>
+        <w:t xml:space="preserve">, </w:t>
       </w:r>
       <w:proofErr w:type="spellStart"/>
       <w:r>
@@ -8791,7 +8843,15 @@
       </w:r>
       <w:proofErr w:type="spellEnd"/>
       <w:r>
-        <w:t xml:space="preserve">, 2016; John et al., 2017), precipitation storage efficiency of fallow (Sigler et al., 2020; Carr et al., 2021), magnitude of soil nitrate changes during the off-season (Jones et al., 2011), nitrate leaching (John et al., 2017; Sigler et al., 2018; Sigler et al., 2020), and net revenue (John et al., 2017). These findings suggest a need for site-specific management, such as variable rate seeding and fertilizer application, since </w:t>
+        <w:t xml:space="preserve">, 2016; John et al., 2017), precipitation storage efficiency of fallow (Sigler et al., 2020; </w:t>
+      </w:r>
+      <w:proofErr w:type="spellStart"/>
+      <w:r>
+        <w:t>Carr</w:t>
+      </w:r>
+      <w:proofErr w:type="spellEnd"/>
+      <w:r>
+        <w:t xml:space="preserve"> et al., 2021), magnitude of soil nitrate changes during the off-season (Jones et al., 2011), nitrate leaching (John et al., 2017; Sigler et al., 2018; Sigler et al., 2020), and net revenue (John et al., 2017). These findings suggest a need for site-specific management, such as variable rate seeding and fertilizer application, since </w:t>
       </w:r>
       <w:proofErr w:type="spellStart"/>
       <w:r>
@@ -9402,7 +9462,15 @@
       </w:r>
       <w:proofErr w:type="spellEnd"/>
       <w:r>
-        <w:t xml:space="preserve"> et al., 2006; Jones et al., 2011; John et al., 2017; Sigler et al., 2020; Carr et al., 2021). Grylls et al. (1997) concluded that the combination of low fertilizer recovery and suppressed growing season mineralization </w:t>
+        <w:t xml:space="preserve"> et al., 2006; Jones et al., 2011; John et al., 2017; Sigler et al., 2020; </w:t>
+      </w:r>
+      <w:proofErr w:type="spellStart"/>
+      <w:r>
+        <w:t>Carr</w:t>
+      </w:r>
+      <w:proofErr w:type="spellEnd"/>
+      <w:r>
+        <w:t xml:space="preserve"> et al., 2021). Grylls et al. (1997) concluded that the combination of low fertilizer recovery and suppressed growing season mineralization </w:t>
       </w:r>
       <w:r>
         <w:t xml:space="preserve">due to drier conditions </w:t>
@@ -10117,11 +10185,11 @@
       </w:r>
       <w:proofErr w:type="spellEnd"/>
       <w:r>
-        <w:t>, as well as NDVI from UAV (10 August 2017), NAIP (16 August 2017), and Sentinel (4 August 2019) sensors. Moran’s I detected no autocorrelation in any model, and assumptions of normality and homoscedasticity were satisfied by Jarque-</w:t>
-      </w:r>
-      <w:proofErr w:type="spellStart"/>
-      <w:r>
-        <w:t>Bera</w:t>
+        <w:t xml:space="preserve">, as well as NDVI from UAV (10 August 2017), NAIP (16 August 2017), and Sentinel (4 August 2019) sensors. Moran’s I detected no autocorrelation in any model, and assumptions of normality and homoscedasticity were satisfied by </w:t>
+      </w:r>
+      <w:proofErr w:type="spellStart"/>
+      <w:r>
+        <w:t>Jarque-Bera</w:t>
       </w:r>
       <w:proofErr w:type="spellEnd"/>
       <w:r>
@@ -10839,7 +10907,15 @@
       </w:r>
       <w:proofErr w:type="spellEnd"/>
       <w:r>
-        <w:t xml:space="preserve"> -NDVI regression lines (Figure 5b,e). </w:t>
+        <w:t xml:space="preserve"> -NDVI regression lines (Figure 5</w:t>
+      </w:r>
+      <w:proofErr w:type="gramStart"/>
+      <w:r>
+        <w:t>b,e</w:t>
+      </w:r>
+      <w:proofErr w:type="gramEnd"/>
+      <w:r>
+        <w:t xml:space="preserve">). </w:t>
       </w:r>
       <w:r>
         <w:lastRenderedPageBreak/>
@@ -10861,7 +10937,15 @@
       </w:r>
       <w:proofErr w:type="spellEnd"/>
       <w:r>
-        <w:t xml:space="preserve"> -NDVI regression lines among sensors (Figure 4a,c) were more likely to reflect effects of spatial resolution. Since no statistical </w:t>
+        <w:t xml:space="preserve"> -NDVI regression lines among sensors (Figure 4</w:t>
+      </w:r>
+      <w:proofErr w:type="gramStart"/>
+      <w:r>
+        <w:t>a,c</w:t>
+      </w:r>
+      <w:proofErr w:type="gramEnd"/>
+      <w:r>
+        <w:t xml:space="preserve">) were more likely to reflect effects of spatial resolution. Since no statistical </w:t>
       </w:r>
       <w:proofErr w:type="spellStart"/>
       <w:r>
@@ -11824,10 +11908,12 @@
         <w:t>Impacts of sensor (</w:t>
       </w:r>
       <w:proofErr w:type="spellStart"/>
+      <w:proofErr w:type="gramStart"/>
       <w:r>
         <w:t>a,c</w:t>
       </w:r>
       <w:proofErr w:type="spellEnd"/>
+      <w:proofErr w:type="gramEnd"/>
       <w:r>
         <w:t>) and field (</w:t>
       </w:r>
@@ -11969,10 +12055,12 @@
         <w:t>e (</w:t>
       </w:r>
       <w:proofErr w:type="spellStart"/>
+      <w:proofErr w:type="gramStart"/>
       <w:r>
         <w:t>a,d</w:t>
       </w:r>
       <w:proofErr w:type="spellEnd"/>
+      <w:proofErr w:type="gramEnd"/>
       <w:r>
         <w:t>) but mild thereafter (</w:t>
       </w:r>
@@ -11988,10 +12076,12 @@
         <w:t>). Effects of year were minor for the same Julian day in 2019 and 2020 (</w:t>
       </w:r>
       <w:proofErr w:type="spellStart"/>
+      <w:proofErr w:type="gramStart"/>
       <w:r>
         <w:t>c,f</w:t>
       </w:r>
       <w:proofErr w:type="spellEnd"/>
+      <w:proofErr w:type="gramEnd"/>
       <w:r>
         <w:t>).</w:t>
       </w:r>
@@ -12204,8 +12294,13 @@
         <w:spacing w:after="120" w:line="240" w:lineRule="auto"/>
         <w:ind w:left="720" w:hanging="720"/>
       </w:pPr>
-      <w:r>
-        <w:t xml:space="preserve">Carr, P., Fordyce, S. I., </w:t>
+      <w:proofErr w:type="spellStart"/>
+      <w:r>
+        <w:t>Carr</w:t>
+      </w:r>
+      <w:proofErr w:type="spellEnd"/>
+      <w:r>
+        <w:t xml:space="preserve">, P., Fordyce, S. I., </w:t>
       </w:r>
       <w:proofErr w:type="spellStart"/>
       <w:r>
@@ -13035,8 +13130,13 @@
         <w:t xml:space="preserve">Co-Author: </w:t>
       </w:r>
       <w:r>
-        <w:t>Pat Carr</w:t>
-      </w:r>
+        <w:t xml:space="preserve">Pat </w:t>
+      </w:r>
+      <w:proofErr w:type="spellStart"/>
+      <w:r>
+        <w:t>Carr</w:t>
+      </w:r>
+      <w:proofErr w:type="spellEnd"/>
     </w:p>
     <w:p>
       <w:r>
@@ -13127,7 +13227,15 @@
     </w:p>
     <w:p>
       <w:r>
-        <w:t xml:space="preserve">Simon Fordyce, Pat Carr, </w:t>
+        <w:t xml:space="preserve">Simon Fordyce, Pat </w:t>
+      </w:r>
+      <w:proofErr w:type="spellStart"/>
+      <w:r>
+        <w:t>Carr</w:t>
+      </w:r>
+      <w:proofErr w:type="spellEnd"/>
+      <w:r>
+        <w:t xml:space="preserve">, </w:t>
       </w:r>
       <w:proofErr w:type="spellStart"/>
       <w:r>
@@ -13583,7 +13691,15 @@
       </w:r>
       <w:proofErr w:type="spellEnd"/>
       <w:r>
-        <w:t>, 1984; Sigler et al., 2020; Carr et al., 2021). Summer fallow increases the risk of groundwater nitrate contamination by increasing both percolation below the root zone and soil nitrate concentrations (</w:t>
+        <w:t xml:space="preserve">, 1984; Sigler et al., 2020; </w:t>
+      </w:r>
+      <w:proofErr w:type="spellStart"/>
+      <w:r>
+        <w:t>Carr</w:t>
+      </w:r>
+      <w:proofErr w:type="spellEnd"/>
+      <w:r>
+        <w:t xml:space="preserve"> et al., 2021). Summer fallow increases the risk of groundwater nitrate contamination by increasing both percolation below the root zone and soil nitrate concentrations (</w:t>
       </w:r>
       <w:proofErr w:type="spellStart"/>
       <w:r>
@@ -14451,6 +14567,7 @@
         <w:t xml:space="preserve"> estimates designated as fixed effects crossed with field (</w:t>
       </w:r>
       <w:proofErr w:type="spellStart"/>
+      <w:proofErr w:type="gramStart"/>
       <w:r>
         <w:rPr>
           <w:i/>
@@ -14466,7 +14583,11 @@
       </w:r>
       <w:proofErr w:type="spellEnd"/>
       <w:r>
-        <w:t xml:space="preserve">  × field). Because interactions were not observed in either model, the interaction term was dropped and field was designated as a random effect in linear mixed-effects models assessing the ability of </w:t>
+        <w:t xml:space="preserve">  ×</w:t>
+      </w:r>
+      <w:proofErr w:type="gramEnd"/>
+      <w:r>
+        <w:t xml:space="preserve"> field). Because interactions were not observed in either model, the interaction term was dropped and field was designated as a random effect in linear mixed-effects models assessing the ability of </w:t>
       </w:r>
       <w:proofErr w:type="spellStart"/>
       <w:r>
@@ -15743,7 +15864,15 @@
         <w:t>-</w:t>
       </w:r>
       <w:r>
-        <w:t>, BG, and C:N were not different between depth classes in fall and spring (</w:t>
+        <w:t xml:space="preserve">, BG, and </w:t>
+      </w:r>
+      <w:proofErr w:type="gramStart"/>
+      <w:r>
+        <w:t>C:N</w:t>
+      </w:r>
+      <w:proofErr w:type="gramEnd"/>
+      <w:r>
+        <w:t xml:space="preserve"> were not different between depth classes in fall and spring (</w:t>
       </w:r>
       <w:r>
         <w:rPr>
@@ -17654,8 +17783,13 @@
         <w:spacing w:after="120" w:line="240" w:lineRule="auto"/>
         <w:ind w:left="720" w:hanging="720"/>
       </w:pPr>
-      <w:r>
-        <w:t xml:space="preserve">Carr, P., Fordyce, S. I., </w:t>
+      <w:proofErr w:type="spellStart"/>
+      <w:r>
+        <w:t>Carr</w:t>
+      </w:r>
+      <w:proofErr w:type="spellEnd"/>
+      <w:r>
+        <w:t xml:space="preserve">, P., Fordyce, S. I., </w:t>
       </w:r>
       <w:proofErr w:type="spellStart"/>
       <w:r>
@@ -17808,7 +17942,15 @@
         <w:ind w:left="720" w:hanging="720"/>
       </w:pPr>
       <w:r>
-        <w:t xml:space="preserve">Fordyce, S., Carr, P., Jones, C., Eberly, J., Ewing, S., &amp; Sigler, A. (2021) Predicting overwinter nitrate-N changes at the subfield scale in leaching-susceptible, agricultural soils. Western Sustainable Agriculture Research and Education. </w:t>
+        <w:t xml:space="preserve">Fordyce, S., </w:t>
+      </w:r>
+      <w:proofErr w:type="spellStart"/>
+      <w:r>
+        <w:t>Carr</w:t>
+      </w:r>
+      <w:proofErr w:type="spellEnd"/>
+      <w:r>
+        <w:t xml:space="preserve">, P., Jones, C., Eberly, J., Ewing, S., &amp; Sigler, A. (2021) Predicting overwinter nitrate-N changes at the subfield scale in leaching-susceptible, agricultural soils. Western Sustainable Agriculture Research and Education. </w:t>
       </w:r>
       <w:hyperlink r:id="rId34" w:history="1">
         <w:r>
@@ -19695,8 +19837,13 @@
         <w:spacing w:before="100" w:beforeAutospacing="1" w:after="100" w:afterAutospacing="1" w:line="240" w:lineRule="auto"/>
         <w:ind w:left="720" w:hanging="720"/>
       </w:pPr>
-      <w:r>
-        <w:t xml:space="preserve">Carr, P. M., Carlson, G. R., Jacobsen, J. S., Nielsen, G. A., &amp; </w:t>
+      <w:proofErr w:type="spellStart"/>
+      <w:r>
+        <w:t>Carr</w:t>
+      </w:r>
+      <w:proofErr w:type="spellEnd"/>
+      <w:r>
+        <w:t xml:space="preserve">, P. M., Carlson, G. R., Jacobsen, J. S., Nielsen, G. A., &amp; </w:t>
       </w:r>
       <w:proofErr w:type="spellStart"/>
       <w:r>
@@ -19712,8 +19859,13 @@
         <w:spacing w:after="120" w:line="240" w:lineRule="auto"/>
         <w:ind w:left="720" w:hanging="720"/>
       </w:pPr>
-      <w:r>
-        <w:t xml:space="preserve">Carr, P., Fordyce, S. I., </w:t>
+      <w:proofErr w:type="spellStart"/>
+      <w:r>
+        <w:t>Carr</w:t>
+      </w:r>
+      <w:proofErr w:type="spellEnd"/>
+      <w:r>
+        <w:t xml:space="preserve">, P., Fordyce, S. I., </w:t>
       </w:r>
       <w:proofErr w:type="spellStart"/>
       <w:r>
@@ -20113,7 +20265,15 @@
         <w:ind w:left="720" w:hanging="720"/>
       </w:pPr>
       <w:r>
-        <w:t xml:space="preserve">Fordyce, S., Carr, P., Jones, C., Eberly, J., Ewing, S., &amp; Sigler, A. (2021) Predicting overwinter nitrate-N changes at the subfield scale in leaching-susceptible, agricultural soils. Western Sustainable Agriculture Research and Education. </w:t>
+        <w:t xml:space="preserve">Fordyce, S., </w:t>
+      </w:r>
+      <w:proofErr w:type="spellStart"/>
+      <w:r>
+        <w:t>Carr</w:t>
+      </w:r>
+      <w:proofErr w:type="spellEnd"/>
+      <w:r>
+        <w:t xml:space="preserve">, P., Jones, C., Eberly, J., Ewing, S., &amp; Sigler, A. (2021) Predicting overwinter nitrate-N changes at the subfield scale in leaching-susceptible, agricultural soils. Western Sustainable Agriculture Research and Education. </w:t>
       </w:r>
       <w:hyperlink r:id="rId40" w:history="1">
         <w:r>
@@ -23557,7 +23717,6 @@
     <w:lsdException w:name="HTML Sample" w:semiHidden="1" w:unhideWhenUsed="1"/>
     <w:lsdException w:name="HTML Typewriter" w:semiHidden="1" w:unhideWhenUsed="1"/>
     <w:lsdException w:name="HTML Variable" w:semiHidden="1" w:unhideWhenUsed="1"/>
-    <w:lsdException w:name="Normal Table" w:semiHidden="1" w:unhideWhenUsed="1"/>
     <w:lsdException w:name="annotation subject" w:semiHidden="1" w:unhideWhenUsed="1"/>
     <w:lsdException w:name="No List" w:semiHidden="1" w:unhideWhenUsed="1"/>
     <w:lsdException w:name="Outline List 1" w:semiHidden="1" w:unhideWhenUsed="1"/>
@@ -23600,11 +23759,8 @@
     <w:lsdException w:name="Table Contemporary" w:semiHidden="1" w:unhideWhenUsed="1"/>
     <w:lsdException w:name="Table Elegant" w:semiHidden="1" w:unhideWhenUsed="1"/>
     <w:lsdException w:name="Table Professional" w:semiHidden="1" w:unhideWhenUsed="1"/>
-    <w:lsdException w:name="Table Subtle 1" w:semiHidden="1" w:unhideWhenUsed="1"/>
     <w:lsdException w:name="Table Subtle 2" w:semiHidden="1" w:unhideWhenUsed="1"/>
     <w:lsdException w:name="Table Web 1" w:semiHidden="1" w:unhideWhenUsed="1"/>
-    <w:lsdException w:name="Table Web 2" w:semiHidden="1" w:unhideWhenUsed="1"/>
-    <w:lsdException w:name="Table Web 3" w:semiHidden="1" w:unhideWhenUsed="1"/>
     <w:lsdException w:name="Balloon Text" w:semiHidden="1" w:unhideWhenUsed="1"/>
     <w:lsdException w:name="Table Grid" w:uiPriority="39"/>
     <w:lsdException w:name="Table Theme" w:semiHidden="1" w:unhideWhenUsed="1"/>

</xml_diff>